<commit_message>
Added native Multiplatform Support
</commit_message>
<xml_diff>
--- a/Lib3MF-1.0.1.docx
+++ b/Lib3MF-1.0.1.docx
@@ -807,7 +807,7 @@
                 <w:noProof/>
                 <w:webHidden/>
               </w:rPr>
-              <w:t>20</w:t>
+              <w:t>21</w:t>
             </w:r>
             <w:r>
               <w:rPr>
@@ -918,15 +918,7 @@
         <w:t>is primaril</w:t>
       </w:r>
       <w:r>
-        <w:t xml:space="preserve">y made for a Microsoft Visual Studio Environment, a lot of energy has been put into keeping it as platform independent as far as possible. For example, it compiles well with the GCC compiler, but there is some work left to recode a few platform specific functionalities, which are now covered by the </w:t>
-      </w:r>
-      <w:proofErr w:type="spellStart"/>
-      <w:r>
-        <w:t>WinRT</w:t>
-      </w:r>
-      <w:proofErr w:type="spellEnd"/>
-      <w:r>
-        <w:t xml:space="preserve"> platform (like XML parsing and </w:t>
+        <w:t xml:space="preserve">y made for a Microsoft Visual Studio Environment, a lot of energy has been put into keeping it as platform independent as far as possible. For example, it compiles well with the GCC compiler, but there is some work left to recode a few platform specific functionalities, which are now covered by the WinRT platform (like XML parsing and </w:t>
       </w:r>
       <w:r>
         <w:t xml:space="preserve">ZIP </w:t>
@@ -7176,6 +7168,13 @@
               </w:rPr>
               <w:t>: Filename to write into</w:t>
             </w:r>
+            <w:r>
+              <w:rPr>
+                <w:sz w:val="18"/>
+                <w:szCs w:val="18"/>
+              </w:rPr>
+              <w:t xml:space="preserve"> (UTF16 encoded)</w:t>
+            </w:r>
           </w:p>
           <w:p>
             <w:pPr>
@@ -7228,6 +7227,138 @@
                 <w:szCs w:val="18"/>
               </w:rPr>
             </w:pPr>
+            <w:r>
+              <w:rPr>
+                <w:rFonts w:ascii="Consolas" w:hAnsi="Consolas" w:cs="Consolas"/>
+                <w:sz w:val="18"/>
+                <w:szCs w:val="18"/>
+              </w:rPr>
+              <w:t>WriteToFile</w:t>
+            </w:r>
+            <w:r>
+              <w:rPr>
+                <w:rFonts w:ascii="Consolas" w:hAnsi="Consolas" w:cs="Consolas"/>
+                <w:sz w:val="18"/>
+                <w:szCs w:val="18"/>
+              </w:rPr>
+              <w:t>UTF8</w:t>
+            </w:r>
+          </w:p>
+        </w:tc>
+        <w:tc>
+          <w:tcPr>
+            <w:tcW w:w="4580" w:type="dxa"/>
+          </w:tcPr>
+          <w:p>
+            <w:pPr>
+              <w:rPr>
+                <w:sz w:val="18"/>
+                <w:szCs w:val="18"/>
+              </w:rPr>
+            </w:pPr>
+            <w:r>
+              <w:rPr>
+                <w:rFonts w:ascii="Consolas" w:hAnsi="Consolas" w:cs="Consolas"/>
+                <w:sz w:val="18"/>
+                <w:szCs w:val="18"/>
+              </w:rPr>
+              <w:t>LPC</w:t>
+            </w:r>
+            <w:r>
+              <w:rPr>
+                <w:rFonts w:ascii="Consolas" w:hAnsi="Consolas" w:cs="Consolas"/>
+                <w:sz w:val="18"/>
+                <w:szCs w:val="18"/>
+              </w:rPr>
+              <w:t>STR</w:t>
+            </w:r>
+            <w:r>
+              <w:rPr>
+                <w:rFonts w:ascii="Consolas" w:hAnsi="Consolas" w:cs="Consolas"/>
+                <w:b/>
+                <w:sz w:val="18"/>
+                <w:szCs w:val="18"/>
+              </w:rPr>
+              <w:t xml:space="preserve"> </w:t>
+            </w:r>
+            <w:proofErr w:type="spellStart"/>
+            <w:r>
+              <w:rPr>
+                <w:rFonts w:ascii="Consolas" w:hAnsi="Consolas" w:cs="Consolas"/>
+                <w:b/>
+                <w:sz w:val="18"/>
+                <w:szCs w:val="18"/>
+              </w:rPr>
+              <w:t>pwszFilename</w:t>
+            </w:r>
+            <w:proofErr w:type="spellEnd"/>
+            <w:r>
+              <w:rPr>
+                <w:sz w:val="18"/>
+                <w:szCs w:val="18"/>
+              </w:rPr>
+              <w:t>: Filename to write into</w:t>
+            </w:r>
+            <w:r>
+              <w:rPr>
+                <w:sz w:val="18"/>
+                <w:szCs w:val="18"/>
+              </w:rPr>
+              <w:t xml:space="preserve"> (UTF8 encoded)</w:t>
+            </w:r>
+          </w:p>
+          <w:p>
+            <w:pPr>
+              <w:rPr>
+                <w:rFonts w:ascii="Consolas" w:hAnsi="Consolas" w:cs="Consolas"/>
+                <w:sz w:val="18"/>
+                <w:szCs w:val="18"/>
+              </w:rPr>
+            </w:pPr>
+          </w:p>
+        </w:tc>
+        <w:tc>
+          <w:tcPr>
+            <w:tcW w:w="3057" w:type="dxa"/>
+          </w:tcPr>
+          <w:p>
+            <w:pPr>
+              <w:rPr>
+                <w:sz w:val="18"/>
+                <w:szCs w:val="18"/>
+              </w:rPr>
+            </w:pPr>
+            <w:r>
+              <w:rPr>
+                <w:sz w:val="18"/>
+                <w:szCs w:val="18"/>
+              </w:rPr>
+              <w:t>Writes out the model as file. The file type is specified by the Model Writer class</w:t>
+            </w:r>
+          </w:p>
+          <w:p>
+            <w:pPr>
+              <w:rPr>
+                <w:sz w:val="18"/>
+                <w:szCs w:val="18"/>
+              </w:rPr>
+            </w:pPr>
+          </w:p>
+        </w:tc>
+      </w:tr>
+      <w:tr>
+        <w:tc>
+          <w:tcPr>
+            <w:tcW w:w="1713" w:type="dxa"/>
+          </w:tcPr>
+          <w:p>
+            <w:pPr>
+              <w:rPr>
+                <w:rFonts w:ascii="Consolas" w:hAnsi="Consolas" w:cs="Consolas"/>
+                <w:sz w:val="18"/>
+                <w:szCs w:val="18"/>
+              </w:rPr>
+            </w:pPr>
             <w:proofErr w:type="spellStart"/>
             <w:r>
               <w:rPr>
@@ -7358,6 +7489,287 @@
                 <w:szCs w:val="18"/>
               </w:rPr>
             </w:pPr>
+          </w:p>
+        </w:tc>
+      </w:tr>
+      <w:tr>
+        <w:tc>
+          <w:tcPr>
+            <w:tcW w:w="1713" w:type="dxa"/>
+          </w:tcPr>
+          <w:p>
+            <w:pPr>
+              <w:rPr>
+                <w:rFonts w:ascii="Consolas" w:eastAsiaTheme="minorHAnsi" w:hAnsi="Consolas" w:cs="Consolas"/>
+                <w:color w:val="000000"/>
+                <w:sz w:val="19"/>
+                <w:szCs w:val="19"/>
+                <w:lang w:val="de-DE"/>
+              </w:rPr>
+            </w:pPr>
+            <w:proofErr w:type="spellStart"/>
+            <w:r>
+              <w:rPr>
+                <w:rFonts w:ascii="Consolas" w:hAnsi="Consolas" w:cs="Consolas"/>
+                <w:sz w:val="18"/>
+                <w:szCs w:val="18"/>
+              </w:rPr>
+              <w:t>WriteToCallback</w:t>
+            </w:r>
+            <w:proofErr w:type="spellEnd"/>
+          </w:p>
+          <w:p>
+            <w:pPr>
+              <w:rPr>
+                <w:rFonts w:ascii="Consolas" w:hAnsi="Consolas" w:cs="Consolas"/>
+                <w:sz w:val="18"/>
+                <w:szCs w:val="18"/>
+              </w:rPr>
+            </w:pPr>
+          </w:p>
+        </w:tc>
+        <w:tc>
+          <w:tcPr>
+            <w:tcW w:w="4580" w:type="dxa"/>
+          </w:tcPr>
+          <w:p>
+            <w:pPr>
+              <w:rPr>
+                <w:sz w:val="18"/>
+                <w:szCs w:val="18"/>
+              </w:rPr>
+            </w:pPr>
+            <w:proofErr w:type="gramStart"/>
+            <w:r>
+              <w:rPr>
+                <w:rFonts w:ascii="Consolas" w:hAnsi="Consolas" w:cs="Consolas"/>
+                <w:sz w:val="18"/>
+                <w:szCs w:val="18"/>
+              </w:rPr>
+              <w:t>void</w:t>
+            </w:r>
+            <w:proofErr w:type="gramEnd"/>
+            <w:r>
+              <w:rPr>
+                <w:rFonts w:ascii="Consolas" w:hAnsi="Consolas" w:cs="Consolas"/>
+                <w:sz w:val="18"/>
+                <w:szCs w:val="18"/>
+              </w:rPr>
+              <w:t>*</w:t>
+            </w:r>
+            <w:r>
+              <w:rPr>
+                <w:sz w:val="18"/>
+                <w:szCs w:val="18"/>
+              </w:rPr>
+              <w:t xml:space="preserve"> </w:t>
+            </w:r>
+            <w:proofErr w:type="spellStart"/>
+            <w:r>
+              <w:rPr>
+                <w:rFonts w:ascii="Consolas" w:hAnsi="Consolas" w:cs="Consolas"/>
+                <w:b/>
+                <w:sz w:val="18"/>
+                <w:szCs w:val="18"/>
+              </w:rPr>
+              <w:t>p</w:t>
+            </w:r>
+            <w:r>
+              <w:rPr>
+                <w:rFonts w:ascii="Consolas" w:hAnsi="Consolas" w:cs="Consolas"/>
+                <w:b/>
+                <w:sz w:val="18"/>
+                <w:szCs w:val="18"/>
+              </w:rPr>
+              <w:t>Write</w:t>
+            </w:r>
+            <w:r>
+              <w:rPr>
+                <w:rFonts w:ascii="Consolas" w:hAnsi="Consolas" w:cs="Consolas"/>
+                <w:b/>
+                <w:sz w:val="18"/>
+                <w:szCs w:val="18"/>
+              </w:rPr>
+              <w:t>Callback</w:t>
+            </w:r>
+            <w:proofErr w:type="spellEnd"/>
+            <w:r>
+              <w:rPr>
+                <w:sz w:val="18"/>
+                <w:szCs w:val="18"/>
+              </w:rPr>
+              <w:t>: Callback to call for writing a data chunk.</w:t>
+            </w:r>
+          </w:p>
+          <w:p>
+            <w:pPr>
+              <w:rPr>
+                <w:sz w:val="18"/>
+                <w:szCs w:val="18"/>
+              </w:rPr>
+            </w:pPr>
+            <w:proofErr w:type="gramStart"/>
+            <w:r>
+              <w:rPr>
+                <w:rFonts w:ascii="Consolas" w:hAnsi="Consolas" w:cs="Consolas"/>
+                <w:sz w:val="18"/>
+                <w:szCs w:val="18"/>
+              </w:rPr>
+              <w:t>void</w:t>
+            </w:r>
+            <w:proofErr w:type="gramEnd"/>
+            <w:r>
+              <w:rPr>
+                <w:rFonts w:ascii="Consolas" w:hAnsi="Consolas" w:cs="Consolas"/>
+                <w:sz w:val="18"/>
+                <w:szCs w:val="18"/>
+              </w:rPr>
+              <w:t>*</w:t>
+            </w:r>
+            <w:r>
+              <w:rPr>
+                <w:sz w:val="18"/>
+                <w:szCs w:val="18"/>
+              </w:rPr>
+              <w:t xml:space="preserve"> </w:t>
+            </w:r>
+            <w:proofErr w:type="spellStart"/>
+            <w:r>
+              <w:rPr>
+                <w:rFonts w:ascii="Consolas" w:hAnsi="Consolas" w:cs="Consolas"/>
+                <w:b/>
+                <w:sz w:val="18"/>
+                <w:szCs w:val="18"/>
+              </w:rPr>
+              <w:t>p</w:t>
+            </w:r>
+            <w:r>
+              <w:rPr>
+                <w:rFonts w:ascii="Consolas" w:hAnsi="Consolas" w:cs="Consolas"/>
+                <w:b/>
+                <w:sz w:val="18"/>
+                <w:szCs w:val="18"/>
+              </w:rPr>
+              <w:t>Seek</w:t>
+            </w:r>
+            <w:r>
+              <w:rPr>
+                <w:rFonts w:ascii="Consolas" w:hAnsi="Consolas" w:cs="Consolas"/>
+                <w:b/>
+                <w:sz w:val="18"/>
+                <w:szCs w:val="18"/>
+              </w:rPr>
+              <w:t>Callback</w:t>
+            </w:r>
+            <w:proofErr w:type="spellEnd"/>
+            <w:r>
+              <w:rPr>
+                <w:sz w:val="18"/>
+                <w:szCs w:val="18"/>
+              </w:rPr>
+              <w:t xml:space="preserve">: Callback </w:t>
+            </w:r>
+            <w:r>
+              <w:rPr>
+                <w:sz w:val="18"/>
+                <w:szCs w:val="18"/>
+              </w:rPr>
+              <w:t>for seeking in the write data stream.</w:t>
+            </w:r>
+          </w:p>
+          <w:p>
+            <w:pPr>
+              <w:rPr>
+                <w:sz w:val="18"/>
+                <w:szCs w:val="18"/>
+              </w:rPr>
+            </w:pPr>
+            <w:r>
+              <w:rPr>
+                <w:rFonts w:ascii="Consolas" w:hAnsi="Consolas" w:cs="Consolas"/>
+                <w:sz w:val="18"/>
+                <w:szCs w:val="18"/>
+              </w:rPr>
+              <w:t>void*</w:t>
+            </w:r>
+            <w:r>
+              <w:rPr>
+                <w:sz w:val="18"/>
+                <w:szCs w:val="18"/>
+              </w:rPr>
+              <w:t xml:space="preserve"> </w:t>
+            </w:r>
+            <w:proofErr w:type="spellStart"/>
+            <w:r>
+              <w:rPr>
+                <w:rFonts w:ascii="Consolas" w:hAnsi="Consolas" w:cs="Consolas"/>
+                <w:b/>
+                <w:sz w:val="18"/>
+                <w:szCs w:val="18"/>
+              </w:rPr>
+              <w:t>pUserData</w:t>
+            </w:r>
+            <w:proofErr w:type="spellEnd"/>
+            <w:r>
+              <w:rPr>
+                <w:sz w:val="18"/>
+                <w:szCs w:val="18"/>
+              </w:rPr>
+              <w:t xml:space="preserve">: </w:t>
+            </w:r>
+            <w:proofErr w:type="spellStart"/>
+            <w:r>
+              <w:rPr>
+                <w:sz w:val="18"/>
+                <w:szCs w:val="18"/>
+              </w:rPr>
+              <w:t>U</w:t>
+            </w:r>
+            <w:r>
+              <w:rPr>
+                <w:sz w:val="18"/>
+                <w:szCs w:val="18"/>
+              </w:rPr>
+              <w:t>serdata</w:t>
+            </w:r>
+            <w:proofErr w:type="spellEnd"/>
+            <w:r>
+              <w:rPr>
+                <w:sz w:val="18"/>
+                <w:szCs w:val="18"/>
+              </w:rPr>
+              <w:t xml:space="preserve"> that is passed to the callback function</w:t>
+            </w:r>
+          </w:p>
+          <w:p>
+            <w:pPr>
+              <w:rPr>
+                <w:rFonts w:ascii="Consolas" w:hAnsi="Consolas" w:cs="Consolas"/>
+                <w:sz w:val="18"/>
+                <w:szCs w:val="18"/>
+                <w:lang w:val="de-DE"/>
+              </w:rPr>
+            </w:pPr>
+          </w:p>
+        </w:tc>
+        <w:tc>
+          <w:tcPr>
+            <w:tcW w:w="3057" w:type="dxa"/>
+          </w:tcPr>
+          <w:p>
+            <w:pPr>
+              <w:rPr>
+                <w:sz w:val="18"/>
+                <w:szCs w:val="18"/>
+              </w:rPr>
+            </w:pPr>
+            <w:r>
+              <w:rPr>
+                <w:sz w:val="18"/>
+                <w:szCs w:val="18"/>
+              </w:rPr>
+              <w:t>Writes out the model and passes the data to a provided callback function. The file type is specified by the Model Writer class</w:t>
+            </w:r>
           </w:p>
         </w:tc>
       </w:tr>
@@ -7422,6 +7834,7 @@
     </w:p>
     <w:p>
       <w:r>
+        <w:lastRenderedPageBreak/>
         <w:t xml:space="preserve">Parent interface: </w:t>
       </w:r>
       <w:r>
@@ -7762,7 +8175,6 @@
                 <w:sz w:val="18"/>
                 <w:szCs w:val="18"/>
               </w:rPr>
-              <w:lastRenderedPageBreak/>
               <w:t>GetWarningCount</w:t>
             </w:r>
             <w:proofErr w:type="spellEnd"/>
@@ -8860,6 +9272,7 @@
               <w:jc w:val="center"/>
             </w:pPr>
             <w:r>
+              <w:lastRenderedPageBreak/>
               <w:t>Method</w:t>
             </w:r>
           </w:p>
@@ -10468,7 +10881,15 @@
                 <w:sz w:val="18"/>
                 <w:szCs w:val="18"/>
               </w:rPr>
-              <w:t>In case of object type "model", this means, if the mesh suffices all requirements of the core spec chapter 4.1</w:t>
+              <w:t xml:space="preserve">In case of object type "model", this means, if the </w:t>
+            </w:r>
+            <w:r>
+              <w:rPr>
+                <w:sz w:val="18"/>
+                <w:szCs w:val="18"/>
+              </w:rPr>
+              <w:lastRenderedPageBreak/>
+              <w:t>mesh suffices all requirements of the core spec chapter 4.1</w:t>
             </w:r>
           </w:p>
           <w:p>
@@ -12051,6 +12472,7 @@
                 <w:sz w:val="18"/>
                 <w:szCs w:val="18"/>
               </w:rPr>
+              <w:lastRenderedPageBreak/>
               <w:t>DWORD</w:t>
             </w:r>
             <w:r>
@@ -12189,6 +12611,7 @@
                 <w:sz w:val="18"/>
                 <w:szCs w:val="18"/>
               </w:rPr>
+              <w:lastRenderedPageBreak/>
               <w:t>Retrieves all vertex coordinates of a mesh object</w:t>
             </w:r>
             <w:r>
@@ -12221,6 +12644,7 @@
                 <w:sz w:val="18"/>
                 <w:szCs w:val="18"/>
               </w:rPr>
+              <w:lastRenderedPageBreak/>
               <w:t>GetTriangleIndices</w:t>
             </w:r>
             <w:proofErr w:type="spellEnd"/>
@@ -12293,7 +12717,6 @@
                 <w:sz w:val="18"/>
                 <w:szCs w:val="18"/>
               </w:rPr>
-              <w:lastRenderedPageBreak/>
               <w:t>DWORD</w:t>
             </w:r>
             <w:r>
@@ -12446,7 +12869,6 @@
                 <w:sz w:val="18"/>
                 <w:szCs w:val="18"/>
               </w:rPr>
-              <w:lastRenderedPageBreak/>
               <w:t>Retrieves all triangle indices of a mesh object</w:t>
             </w:r>
             <w:r>
@@ -12479,7 +12901,6 @@
                 <w:sz w:val="18"/>
                 <w:szCs w:val="18"/>
               </w:rPr>
-              <w:lastRenderedPageBreak/>
               <w:t>SetGeometry</w:t>
             </w:r>
             <w:proofErr w:type="spellEnd"/>
@@ -13610,6 +14031,7 @@
                 <w:sz w:val="18"/>
                 <w:szCs w:val="18"/>
               </w:rPr>
+              <w:lastRenderedPageBreak/>
               <w:t>GetComponentCount</w:t>
             </w:r>
             <w:proofErr w:type="spellEnd"/>
@@ -13736,7 +14158,6 @@
           <w:b/>
           <w:sz w:val="24"/>
         </w:rPr>
-        <w:lastRenderedPageBreak/>
         <w:t>ILib3</w:t>
       </w:r>
       <w:r>
@@ -15074,6 +15495,7 @@
                 <w:sz w:val="18"/>
                 <w:szCs w:val="18"/>
               </w:rPr>
+              <w:lastRenderedPageBreak/>
               <w:t>Clone</w:t>
             </w:r>
           </w:p>
@@ -15232,7 +15654,6 @@
         <w:ind w:left="0"/>
       </w:pPr>
       <w:r>
-        <w:lastRenderedPageBreak/>
         <w:t>ILib3MFModelBuildItem encapsulates all methods for handling 3MF build items.</w:t>
       </w:r>
     </w:p>
@@ -16620,6 +17041,7 @@
                 <w:sz w:val="18"/>
                 <w:szCs w:val="18"/>
               </w:rPr>
+              <w:lastRenderedPageBreak/>
               <w:t>SetUnit</w:t>
             </w:r>
             <w:proofErr w:type="spellEnd"/>
@@ -17029,7 +17451,6 @@
                 <w:sz w:val="18"/>
                 <w:szCs w:val="18"/>
               </w:rPr>
-              <w:lastRenderedPageBreak/>
               <w:t>G</w:t>
             </w:r>
             <w:r>
@@ -18874,6 +19295,7 @@
                 <w:sz w:val="18"/>
                 <w:szCs w:val="18"/>
               </w:rPr>
+              <w:lastRenderedPageBreak/>
               <w:t>GetComponent</w:t>
             </w:r>
             <w:r>
@@ -19263,7 +19685,6 @@
                 <w:sz w:val="18"/>
                 <w:szCs w:val="18"/>
               </w:rPr>
-              <w:lastRenderedPageBreak/>
               <w:t>GetThumbnails</w:t>
             </w:r>
             <w:proofErr w:type="spellEnd"/>
@@ -20611,6 +21032,7 @@
                 <w:sz w:val="18"/>
                 <w:szCs w:val="18"/>
               </w:rPr>
+              <w:lastRenderedPageBreak/>
               <w:t>GetSpecVersion</w:t>
             </w:r>
             <w:proofErr w:type="spellEnd"/>
@@ -20949,15 +21371,7 @@
                 <w:sz w:val="18"/>
                 <w:szCs w:val="18"/>
               </w:rPr>
-              <w:t xml:space="preserve"> version will increment with each official release of the </w:t>
-            </w:r>
-            <w:r>
-              <w:rPr>
-                <w:sz w:val="18"/>
-                <w:szCs w:val="18"/>
-              </w:rPr>
-              <w:lastRenderedPageBreak/>
-              <w:t>library,</w:t>
+              <w:t xml:space="preserve"> version will increment with each official release of the library,</w:t>
             </w:r>
             <w:r>
               <w:rPr>
@@ -21955,6 +22369,7 @@
         </w:rPr>
       </w:pPr>
       <w:r>
+        <w:lastRenderedPageBreak/>
         <w:t>ILib3MFPropertyHandler encapsulates all methods for handling 3MF mesh properties.</w:t>
       </w:r>
     </w:p>
@@ -22167,7 +22582,6 @@
                 <w:sz w:val="18"/>
                 <w:szCs w:val="18"/>
               </w:rPr>
-              <w:lastRenderedPageBreak/>
               <w:t>RemoveAllProperties</w:t>
             </w:r>
             <w:proofErr w:type="spellEnd"/>
@@ -23796,7 +24210,15 @@
                 <w:sz w:val="18"/>
                 <w:szCs w:val="18"/>
               </w:rPr>
-              <w:t xml:space="preserve">Sets the specific triangle to a single color. All other properties are removed. Mixing properties needs the property extension API. </w:t>
+              <w:t xml:space="preserve">Sets the specific triangle to a single color. All other properties are removed. Mixing properties needs the property </w:t>
+            </w:r>
+            <w:r>
+              <w:rPr>
+                <w:sz w:val="18"/>
+                <w:szCs w:val="18"/>
+              </w:rPr>
+              <w:lastRenderedPageBreak/>
+              <w:t xml:space="preserve">extension API. </w:t>
             </w:r>
             <w:r>
               <w:rPr>
@@ -23849,6 +24271,7 @@
                 <w:sz w:val="18"/>
                 <w:szCs w:val="18"/>
               </w:rPr>
+              <w:lastRenderedPageBreak/>
               <w:t>SetSingleColorRGBA</w:t>
             </w:r>
             <w:proofErr w:type="spellEnd"/>
@@ -24108,15 +24531,7 @@
                 <w:sz w:val="18"/>
                 <w:szCs w:val="18"/>
               </w:rPr>
-              <w:t xml:space="preserve">Sets the specific triangle to a single color. All other properties are removed. Mixing properties needs the property extension API. #00000000 </w:t>
-            </w:r>
-            <w:r>
-              <w:rPr>
-                <w:sz w:val="18"/>
-                <w:szCs w:val="18"/>
-              </w:rPr>
-              <w:lastRenderedPageBreak/>
-              <w:t>means no color.</w:t>
+              <w:t>Sets the specific triangle to a single color. All other properties are removed. Mixing properties needs the property extension API. #00000000 means no color.</w:t>
             </w:r>
             <w:r>
               <w:rPr>
@@ -24148,7 +24563,6 @@
                 <w:sz w:val="18"/>
                 <w:szCs w:val="18"/>
               </w:rPr>
-              <w:lastRenderedPageBreak/>
               <w:t>SetSingleColorFloatRGB</w:t>
             </w:r>
             <w:proofErr w:type="spellEnd"/>
@@ -25739,6 +26153,7 @@
         <w:ind w:left="0"/>
       </w:pPr>
       <w:r>
+        <w:lastRenderedPageBreak/>
         <w:t>ILib3MFModelBaseMaterial implements the Base Material Group Resources of a 3MF model stream, and allows direct access to the base material information.</w:t>
       </w:r>
     </w:p>
@@ -25850,7 +26265,6 @@
                 <w:sz w:val="18"/>
                 <w:szCs w:val="18"/>
               </w:rPr>
-              <w:lastRenderedPageBreak/>
               <w:t>GetCount</w:t>
             </w:r>
             <w:proofErr w:type="spellEnd"/>
@@ -27531,6 +27945,7 @@
                 <w:sz w:val="18"/>
                 <w:szCs w:val="18"/>
               </w:rPr>
+              <w:lastRenderedPageBreak/>
               <w:t>FLOAT</w:t>
             </w:r>
             <w:r>
@@ -27625,6 +28040,7 @@
                 <w:sz w:val="18"/>
                 <w:szCs w:val="18"/>
               </w:rPr>
+              <w:lastRenderedPageBreak/>
               <w:t>Sets a base material's display color.</w:t>
             </w:r>
           </w:p>
@@ -27650,6 +28066,7 @@
                 <w:sz w:val="18"/>
                 <w:szCs w:val="18"/>
               </w:rPr>
+              <w:lastRenderedPageBreak/>
               <w:t>GetDisplayColor</w:t>
             </w:r>
             <w:proofErr w:type="spellEnd"/>
@@ -27819,7 +28236,6 @@
                 <w:sz w:val="18"/>
                 <w:szCs w:val="18"/>
               </w:rPr>
-              <w:lastRenderedPageBreak/>
               <w:t xml:space="preserve">BYTE* </w:t>
             </w:r>
             <w:proofErr w:type="spellStart"/>
@@ -27858,7 +28274,6 @@
                 <w:sz w:val="18"/>
                 <w:szCs w:val="18"/>
               </w:rPr>
-              <w:lastRenderedPageBreak/>
               <w:t>Returns a base material's display color.</w:t>
             </w:r>
           </w:p>
@@ -27879,7 +28294,6 @@
           <w:b/>
           <w:sz w:val="24"/>
         </w:rPr>
-        <w:lastRenderedPageBreak/>
         <w:tab/>
       </w:r>
     </w:p>
@@ -29487,6 +29901,7 @@
                 <w:sz w:val="18"/>
                 <w:szCs w:val="18"/>
               </w:rPr>
+              <w:lastRenderedPageBreak/>
               <w:t>WriteTo</w:t>
             </w:r>
             <w:r>
@@ -29793,24 +30208,32 @@
           <w:p>
             <w:pPr>
               <w:rPr>
-                <w:rFonts w:ascii="Consolas" w:hAnsi="Consolas" w:cs="Consolas"/>
-                <w:sz w:val="18"/>
-                <w:szCs w:val="18"/>
-              </w:rPr>
-            </w:pPr>
-            <w:proofErr w:type="spellStart"/>
-            <w:r>
-              <w:rPr>
                 <w:rFonts w:ascii="Consolas" w:eastAsiaTheme="minorHAnsi" w:hAnsi="Consolas" w:cs="Consolas"/>
                 <w:color w:val="000000"/>
                 <w:sz w:val="19"/>
                 <w:szCs w:val="19"/>
-                <w:highlight w:val="white"/>
-                <w:lang w:val="de-DE"/>
-              </w:rPr>
-              <w:t>ReadFromFile</w:t>
-            </w:r>
-            <w:proofErr w:type="spellEnd"/>
+                <w:lang w:val="de-DE"/>
+              </w:rPr>
+            </w:pPr>
+            <w:proofErr w:type="spellStart"/>
+            <w:r>
+              <w:rPr>
+                <w:rFonts w:ascii="Consolas" w:hAnsi="Consolas" w:cs="Consolas"/>
+                <w:sz w:val="18"/>
+                <w:szCs w:val="18"/>
+              </w:rPr>
+              <w:t>WriteToCallback</w:t>
+            </w:r>
+            <w:proofErr w:type="spellEnd"/>
+          </w:p>
+          <w:p>
+            <w:pPr>
+              <w:rPr>
+                <w:rFonts w:ascii="Consolas" w:hAnsi="Consolas" w:cs="Consolas"/>
+                <w:sz w:val="18"/>
+                <w:szCs w:val="18"/>
+              </w:rPr>
+            </w:pPr>
           </w:p>
         </w:tc>
         <w:tc>
@@ -29824,29 +30247,154 @@
                 <w:szCs w:val="18"/>
               </w:rPr>
             </w:pPr>
-            <w:r>
-              <w:rPr>
-                <w:sz w:val="18"/>
-                <w:szCs w:val="18"/>
-              </w:rPr>
-              <w:t xml:space="preserve">LPCWSTR </w:t>
-            </w:r>
-            <w:proofErr w:type="spellStart"/>
-            <w:r>
-              <w:rPr>
-                <w:sz w:val="18"/>
-                <w:szCs w:val="18"/>
-              </w:rPr>
-              <w:t>pwszFilename</w:t>
-            </w:r>
-            <w:proofErr w:type="spellEnd"/>
-            <w:r>
-              <w:rPr>
-                <w:sz w:val="18"/>
-                <w:szCs w:val="18"/>
-              </w:rPr>
-              <w:t>: Filename to read from</w:t>
-            </w:r>
+            <w:proofErr w:type="gramStart"/>
+            <w:r>
+              <w:rPr>
+                <w:rFonts w:ascii="Consolas" w:hAnsi="Consolas" w:cs="Consolas"/>
+                <w:sz w:val="18"/>
+                <w:szCs w:val="18"/>
+              </w:rPr>
+              <w:t>void</w:t>
+            </w:r>
+            <w:proofErr w:type="gramEnd"/>
+            <w:r>
+              <w:rPr>
+                <w:rFonts w:ascii="Consolas" w:hAnsi="Consolas" w:cs="Consolas"/>
+                <w:sz w:val="18"/>
+                <w:szCs w:val="18"/>
+              </w:rPr>
+              <w:t>*</w:t>
+            </w:r>
+            <w:r>
+              <w:rPr>
+                <w:sz w:val="18"/>
+                <w:szCs w:val="18"/>
+              </w:rPr>
+              <w:t xml:space="preserve"> </w:t>
+            </w:r>
+            <w:proofErr w:type="spellStart"/>
+            <w:r>
+              <w:rPr>
+                <w:rFonts w:ascii="Consolas" w:hAnsi="Consolas" w:cs="Consolas"/>
+                <w:b/>
+                <w:sz w:val="18"/>
+                <w:szCs w:val="18"/>
+              </w:rPr>
+              <w:t>p</w:t>
+            </w:r>
+            <w:r>
+              <w:rPr>
+                <w:rFonts w:ascii="Consolas" w:hAnsi="Consolas" w:cs="Consolas"/>
+                <w:b/>
+                <w:sz w:val="18"/>
+                <w:szCs w:val="18"/>
+              </w:rPr>
+              <w:t>Write</w:t>
+            </w:r>
+            <w:r>
+              <w:rPr>
+                <w:rFonts w:ascii="Consolas" w:hAnsi="Consolas" w:cs="Consolas"/>
+                <w:b/>
+                <w:sz w:val="18"/>
+                <w:szCs w:val="18"/>
+              </w:rPr>
+              <w:t>Callback</w:t>
+            </w:r>
+            <w:proofErr w:type="spellEnd"/>
+            <w:r>
+              <w:rPr>
+                <w:sz w:val="18"/>
+                <w:szCs w:val="18"/>
+              </w:rPr>
+              <w:t xml:space="preserve">: Callback </w:t>
+            </w:r>
+            <w:r>
+              <w:rPr>
+                <w:sz w:val="18"/>
+                <w:szCs w:val="18"/>
+              </w:rPr>
+              <w:t xml:space="preserve">pointer </w:t>
+            </w:r>
+            <w:r>
+              <w:rPr>
+                <w:sz w:val="18"/>
+                <w:szCs w:val="18"/>
+              </w:rPr>
+              <w:t>to call for writing a data chunk.</w:t>
+            </w:r>
+          </w:p>
+          <w:p>
+            <w:pPr>
+              <w:rPr>
+                <w:sz w:val="18"/>
+                <w:szCs w:val="18"/>
+              </w:rPr>
+            </w:pPr>
+            <w:r>
+              <w:rPr>
+                <w:rFonts w:ascii="Consolas" w:hAnsi="Consolas" w:cs="Consolas"/>
+                <w:sz w:val="18"/>
+                <w:szCs w:val="18"/>
+              </w:rPr>
+              <w:t>void*</w:t>
+            </w:r>
+            <w:r>
+              <w:rPr>
+                <w:sz w:val="18"/>
+                <w:szCs w:val="18"/>
+              </w:rPr>
+              <w:t xml:space="preserve"> </w:t>
+            </w:r>
+            <w:proofErr w:type="spellStart"/>
+            <w:r>
+              <w:rPr>
+                <w:rFonts w:ascii="Consolas" w:hAnsi="Consolas" w:cs="Consolas"/>
+                <w:b/>
+                <w:sz w:val="18"/>
+                <w:szCs w:val="18"/>
+              </w:rPr>
+              <w:t>pUserData</w:t>
+            </w:r>
+            <w:proofErr w:type="spellEnd"/>
+            <w:r>
+              <w:rPr>
+                <w:sz w:val="18"/>
+                <w:szCs w:val="18"/>
+              </w:rPr>
+              <w:t xml:space="preserve">: </w:t>
+            </w:r>
+            <w:proofErr w:type="spellStart"/>
+            <w:r>
+              <w:rPr>
+                <w:sz w:val="18"/>
+                <w:szCs w:val="18"/>
+              </w:rPr>
+              <w:t>U</w:t>
+            </w:r>
+            <w:r>
+              <w:rPr>
+                <w:sz w:val="18"/>
+                <w:szCs w:val="18"/>
+              </w:rPr>
+              <w:t>serdata</w:t>
+            </w:r>
+            <w:proofErr w:type="spellEnd"/>
+            <w:r>
+              <w:rPr>
+                <w:sz w:val="18"/>
+                <w:szCs w:val="18"/>
+              </w:rPr>
+              <w:t xml:space="preserve"> that is passed to the callback function</w:t>
+            </w:r>
+          </w:p>
+          <w:p>
+            <w:pPr>
+              <w:rPr>
+                <w:rFonts w:ascii="Consolas" w:hAnsi="Consolas" w:cs="Consolas"/>
+                <w:sz w:val="18"/>
+                <w:szCs w:val="18"/>
+              </w:rPr>
+            </w:pPr>
           </w:p>
         </w:tc>
         <w:tc>
@@ -29865,16 +30413,22 @@
                 <w:sz w:val="18"/>
                 <w:szCs w:val="18"/>
               </w:rPr>
-              <w:t>Reads a texture from a file.</w:t>
-            </w:r>
-          </w:p>
-          <w:p>
-            <w:pPr>
-              <w:rPr>
-                <w:sz w:val="18"/>
-                <w:szCs w:val="18"/>
-              </w:rPr>
-            </w:pPr>
+              <w:t xml:space="preserve">Writes out the </w:t>
+            </w:r>
+            <w:r>
+              <w:rPr>
+                <w:sz w:val="18"/>
+                <w:szCs w:val="18"/>
+              </w:rPr>
+              <w:t>texture</w:t>
+            </w:r>
+            <w:r>
+              <w:rPr>
+                <w:sz w:val="18"/>
+                <w:szCs w:val="18"/>
+              </w:rPr>
+              <w:t xml:space="preserve"> and passes the data to a provided callback function. </w:t>
+            </w:r>
           </w:p>
         </w:tc>
       </w:tr>
@@ -29885,6 +30439,14 @@
           </w:tcPr>
           <w:p>
             <w:pPr>
+              <w:rPr>
+                <w:rFonts w:ascii="Consolas" w:hAnsi="Consolas" w:cs="Consolas"/>
+                <w:sz w:val="18"/>
+                <w:szCs w:val="18"/>
+              </w:rPr>
+            </w:pPr>
+            <w:proofErr w:type="spellStart"/>
+            <w:r>
               <w:rPr>
                 <w:rFonts w:ascii="Consolas" w:eastAsiaTheme="minorHAnsi" w:hAnsi="Consolas" w:cs="Consolas"/>
                 <w:color w:val="000000"/>
@@ -29893,9 +30455,83 @@
                 <w:highlight w:val="white"/>
                 <w:lang w:val="de-DE"/>
               </w:rPr>
-            </w:pPr>
-            <w:proofErr w:type="spellStart"/>
-            <w:r>
+              <w:t>ReadFromFile</w:t>
+            </w:r>
+            <w:proofErr w:type="spellEnd"/>
+          </w:p>
+        </w:tc>
+        <w:tc>
+          <w:tcPr>
+            <w:tcW w:w="4580" w:type="dxa"/>
+          </w:tcPr>
+          <w:p>
+            <w:pPr>
+              <w:rPr>
+                <w:sz w:val="18"/>
+                <w:szCs w:val="18"/>
+              </w:rPr>
+            </w:pPr>
+            <w:r>
+              <w:rPr>
+                <w:sz w:val="18"/>
+                <w:szCs w:val="18"/>
+              </w:rPr>
+              <w:t xml:space="preserve">LPCWSTR </w:t>
+            </w:r>
+            <w:proofErr w:type="spellStart"/>
+            <w:r>
+              <w:rPr>
+                <w:sz w:val="18"/>
+                <w:szCs w:val="18"/>
+              </w:rPr>
+              <w:t>pwszFilename</w:t>
+            </w:r>
+            <w:proofErr w:type="spellEnd"/>
+            <w:r>
+              <w:rPr>
+                <w:sz w:val="18"/>
+                <w:szCs w:val="18"/>
+              </w:rPr>
+              <w:t>: Filename to read from</w:t>
+            </w:r>
+          </w:p>
+        </w:tc>
+        <w:tc>
+          <w:tcPr>
+            <w:tcW w:w="3057" w:type="dxa"/>
+          </w:tcPr>
+          <w:p>
+            <w:pPr>
+              <w:rPr>
+                <w:sz w:val="18"/>
+                <w:szCs w:val="18"/>
+              </w:rPr>
+            </w:pPr>
+            <w:r>
+              <w:rPr>
+                <w:sz w:val="18"/>
+                <w:szCs w:val="18"/>
+              </w:rPr>
+              <w:t>Reads a texture from a file.</w:t>
+            </w:r>
+          </w:p>
+          <w:p>
+            <w:pPr>
+              <w:rPr>
+                <w:sz w:val="18"/>
+                <w:szCs w:val="18"/>
+              </w:rPr>
+            </w:pPr>
+          </w:p>
+        </w:tc>
+      </w:tr>
+      <w:tr>
+        <w:tc>
+          <w:tcPr>
+            <w:tcW w:w="1713" w:type="dxa"/>
+          </w:tcPr>
+          <w:p>
+            <w:pPr>
               <w:rPr>
                 <w:rFonts w:ascii="Consolas" w:eastAsiaTheme="minorHAnsi" w:hAnsi="Consolas" w:cs="Consolas"/>
                 <w:color w:val="000000"/>
@@ -29904,7 +30540,17 @@
                 <w:highlight w:val="white"/>
                 <w:lang w:val="de-DE"/>
               </w:rPr>
-              <w:lastRenderedPageBreak/>
+            </w:pPr>
+            <w:proofErr w:type="spellStart"/>
+            <w:r>
+              <w:rPr>
+                <w:rFonts w:ascii="Consolas" w:eastAsiaTheme="minorHAnsi" w:hAnsi="Consolas" w:cs="Consolas"/>
+                <w:color w:val="000000"/>
+                <w:sz w:val="19"/>
+                <w:szCs w:val="19"/>
+                <w:highlight w:val="white"/>
+                <w:lang w:val="de-DE"/>
+              </w:rPr>
               <w:t>ReadFromBuffer</w:t>
             </w:r>
             <w:proofErr w:type="spellEnd"/>
@@ -30197,6 +30843,9 @@
       <w:pPr>
         <w:pStyle w:val="Listenabsatz"/>
         <w:ind w:left="0"/>
+        <w:rPr>
+          <w:lang w:val="de-DE"/>
+        </w:rPr>
       </w:pPr>
     </w:p>
     <w:p/>
@@ -30545,7 +31194,6 @@
     </w:p>
     <w:p>
       <w:r>
-        <w:lastRenderedPageBreak/>
         <w:t xml:space="preserve">The development has just begun. </w:t>
       </w:r>
       <w:r>
@@ -30878,7 +31526,7 @@
         <w:sz w:val="20"/>
         <w:szCs w:val="20"/>
       </w:rPr>
-      <w:t>6/25/2015 12:23</w:t>
+      <w:t>11/12/2015 9:21</w:t>
     </w:r>
     <w:r>
       <w:rPr>

</xml_diff>